<commit_message>
commit of project after re-init
</commit_message>
<xml_diff>
--- a/Final TU App Modifcations08082014.docx
+++ b/Final TU App Modifcations08082014.docx
@@ -10,58 +10,83 @@
     <w:p/>
     <w:p>
       <w:r>
-        <w:t>Properly check into GitHub</w:t>
-      </w:r>
+        <w:t xml:space="preserve">Properly check into </w:t>
+      </w:r>
+      <w:proofErr w:type="spellStart"/>
+      <w:r>
+        <w:t>GitHub</w:t>
+      </w:r>
+      <w:proofErr w:type="spellEnd"/>
     </w:p>
     <w:p/>
     <w:p>
       <w:r>
-        <w:t>Have better buttons created</w:t>
-      </w:r>
-    </w:p>
-    <w:p/>
-    <w:p>
-      <w:r>
-        <w:t>Fix text color and alignment of  Navigation Controller text</w:t>
-      </w:r>
-    </w:p>
-    <w:p/>
-    <w:p>
-      <w:r>
-        <w:t>Have better</w:t>
-      </w:r>
-      <w:r>
-        <w:t xml:space="preserve"> VECTOR</w:t>
-      </w:r>
-      <w:r>
-        <w:t xml:space="preserve"> social buttons created</w:t>
-      </w:r>
-    </w:p>
-    <w:p/>
-    <w:p>
-      <w:r>
-        <w:t>Make video screen long</w:t>
-      </w:r>
-      <w:r>
-        <w:t>er</w:t>
-      </w:r>
-    </w:p>
-    <w:p/>
-    <w:p>
-      <w:r>
-        <w:t>FULL ALIGNMENT ON PAYMENT SCREEN</w:t>
+        <w:t>Have be</w:t>
       </w:r>
       <w:bookmarkStart w:id="0" w:name="_GoBack"/>
       <w:bookmarkEnd w:id="0"/>
+      <w:r>
+        <w:t>tter buttons created</w:t>
+      </w:r>
     </w:p>
     <w:p/>
-    <w:p/>
-    <w:p/>
     <w:p>
       <w:r>
+        <w:t xml:space="preserve">Fix text color and alignment </w:t>
+      </w:r>
+      <w:proofErr w:type="gramStart"/>
+      <w:r>
+        <w:t>of  Navigation</w:t>
+      </w:r>
+      <w:proofErr w:type="gramEnd"/>
+      <w:r>
+        <w:t xml:space="preserve"> Controller text</w:t>
+      </w:r>
+    </w:p>
+    <w:p/>
+    <w:p>
+      <w:r>
+        <w:t>Have better</w:t>
+      </w:r>
+      <w:r>
+        <w:t xml:space="preserve"> VECTOR</w:t>
+      </w:r>
+      <w:r>
+        <w:t xml:space="preserve"> social buttons </w:t>
+      </w:r>
+      <w:proofErr w:type="gramStart"/>
+      <w:r>
+        <w:t>created</w:t>
+      </w:r>
+      <w:proofErr w:type="gramEnd"/>
+    </w:p>
+    <w:p/>
+    <w:p>
+      <w:r>
+        <w:t>Make video screen long</w:t>
+      </w:r>
+      <w:r>
+        <w:t>er</w:t>
+      </w:r>
+    </w:p>
+    <w:p/>
+    <w:p>
+      <w:r>
+        <w:t>FULL ALIGNMENT ON PAYMENT SCREEN</w:t>
+      </w:r>
+    </w:p>
+    <w:p/>
+    <w:p/>
+    <w:p/>
+    <w:p>
+      <w:r>
         <w:t>CLEAN UP CODE!!</w:t>
       </w:r>
     </w:p>
+    <w:p/>
+    <w:p/>
+    <w:p/>
+    <w:p/>
     <w:sectPr>
       <w:pgSz w:w="12240" w:h="15840"/>
       <w:pgMar w:top="1440" w:right="1800" w:bottom="1440" w:left="1800" w:header="720" w:footer="720" w:gutter="0"/>

</xml_diff>